<commit_message>
added 2 more test cases
</commit_message>
<xml_diff>
--- a/Module5/gwinryanm5pa.docx
+++ b/Module5/gwinryanm5pa.docx
@@ -25,6 +25,33 @@
     <w:p>
       <w:pPr>
         <w:pStyle w:val="ListParagraph"/>
+      </w:pPr>
+      <w:r>
+        <w:t xml:space="preserve">A function that takes </w:t>
+      </w:r>
+      <w:proofErr w:type="spellStart"/>
+      <w:r>
+        <w:t>total_sales</w:t>
+      </w:r>
+      <w:proofErr w:type="spellEnd"/>
+      <w:r>
+        <w:t xml:space="preserve"> as an argument, and returns the total sales tax (county and state).</w:t>
+      </w:r>
+      <w:r>
+        <w:t xml:space="preserve"> </w:t>
+      </w:r>
+      <w:r>
+        <w:t>County tax is 2.5% of total sales, and state is 5% of total sales.</w:t>
+      </w:r>
+    </w:p>
+    <w:p>
+      <w:pPr>
+        <w:pStyle w:val="ListParagraph"/>
+      </w:pPr>
+    </w:p>
+    <w:p>
+      <w:pPr>
+        <w:pStyle w:val="ListParagraph"/>
         <w:numPr>
           <w:ilvl w:val="0"/>
           <w:numId w:val="1"/>
@@ -41,6 +68,22 @@
       <w:pPr>
         <w:pStyle w:val="ListParagraph"/>
       </w:pPr>
+      <w:r>
+        <w:t>Guessing game.  Computer generates a random number between 1 and 100.</w:t>
+      </w:r>
+    </w:p>
+    <w:p>
+      <w:pPr>
+        <w:pStyle w:val="ListParagraph"/>
+      </w:pPr>
+      <w:r>
+        <w:t>User guesses number. If number too low, or too high, user guesses again.  User guesses, until correct number guessed. User gets to play again if user chooses.</w:t>
+      </w:r>
+    </w:p>
+    <w:p>
+      <w:pPr>
+        <w:pStyle w:val="ListParagraph"/>
+      </w:pPr>
     </w:p>
     <w:p>
       <w:pPr>
@@ -64,6 +107,57 @@
       <w:pPr>
         <w:pStyle w:val="ListParagraph"/>
       </w:pPr>
+      <w:r>
+        <w:rPr>
+          <w:noProof/>
+        </w:rPr>
+        <w:drawing>
+          <wp:inline distT="0" distB="0" distL="0" distR="0" wp14:anchorId="57BE6DAD" wp14:editId="46925034">
+            <wp:extent cx="3434963" cy="3434963"/>
+            <wp:effectExtent l="0" t="0" r="0" b="0"/>
+            <wp:docPr id="248181189" name="Picture 2" descr="A screenshot of a computer program&#10;&#10;AI-generated content may be incorrect."/>
+            <wp:cNvGraphicFramePr>
+              <a:graphicFrameLocks xmlns:a="http://schemas.openxmlformats.org/drawingml/2006/main" noChangeAspect="1"/>
+            </wp:cNvGraphicFramePr>
+            <a:graphic xmlns:a="http://schemas.openxmlformats.org/drawingml/2006/main">
+              <a:graphicData uri="http://schemas.openxmlformats.org/drawingml/2006/picture">
+                <pic:pic xmlns:pic="http://schemas.openxmlformats.org/drawingml/2006/picture">
+                  <pic:nvPicPr>
+                    <pic:cNvPr id="248181189" name="Picture 2" descr="A screenshot of a computer program&#10;&#10;AI-generated content may be incorrect."/>
+                    <pic:cNvPicPr/>
+                  </pic:nvPicPr>
+                  <pic:blipFill>
+                    <a:blip r:embed="rId7" cstate="print">
+                      <a:extLst>
+                        <a:ext uri="{28A0092B-C50C-407E-A947-70E740481C1C}">
+                          <a14:useLocalDpi xmlns:a14="http://schemas.microsoft.com/office/drawing/2010/main" val="0"/>
+                        </a:ext>
+                      </a:extLst>
+                    </a:blip>
+                    <a:stretch>
+                      <a:fillRect/>
+                    </a:stretch>
+                  </pic:blipFill>
+                  <pic:spPr>
+                    <a:xfrm>
+                      <a:off x="0" y="0"/>
+                      <a:ext cx="3438056" cy="3438056"/>
+                    </a:xfrm>
+                    <a:prstGeom prst="rect">
+                      <a:avLst/>
+                    </a:prstGeom>
+                  </pic:spPr>
+                </pic:pic>
+              </a:graphicData>
+            </a:graphic>
+          </wp:inline>
+        </w:drawing>
+      </w:r>
+    </w:p>
+    <w:p>
+      <w:pPr>
+        <w:pStyle w:val="ListParagraph"/>
+      </w:pPr>
     </w:p>
     <w:p>
       <w:pPr>
@@ -74,7 +168,60 @@
         </w:numPr>
       </w:pPr>
       <w:r>
+        <w:lastRenderedPageBreak/>
         <w:t>Part 2 Source code SS:</w:t>
+      </w:r>
+      <w:r>
+        <w:rPr>
+          <w:noProof/>
+        </w:rPr>
+        <w:t xml:space="preserve"> </w:t>
+      </w:r>
+      <w:r>
+        <w:rPr>
+          <w:noProof/>
+        </w:rPr>
+        <w:drawing>
+          <wp:inline distT="0" distB="0" distL="0" distR="0" wp14:anchorId="129F9F49" wp14:editId="4EF1C6AE">
+            <wp:extent cx="3989909" cy="3323645"/>
+            <wp:effectExtent l="0" t="0" r="0" b="0"/>
+            <wp:docPr id="1446850247" name="Picture 4" descr="A screenshot of a computer program"/>
+            <wp:cNvGraphicFramePr>
+              <a:graphicFrameLocks xmlns:a="http://schemas.openxmlformats.org/drawingml/2006/main" noChangeAspect="1"/>
+            </wp:cNvGraphicFramePr>
+            <a:graphic xmlns:a="http://schemas.openxmlformats.org/drawingml/2006/main">
+              <a:graphicData uri="http://schemas.openxmlformats.org/drawingml/2006/picture">
+                <pic:pic xmlns:pic="http://schemas.openxmlformats.org/drawingml/2006/picture">
+                  <pic:nvPicPr>
+                    <pic:cNvPr id="1446850247" name="Picture 4" descr="A screenshot of a computer program"/>
+                    <pic:cNvPicPr/>
+                  </pic:nvPicPr>
+                  <pic:blipFill>
+                    <a:blip r:embed="rId8" cstate="print">
+                      <a:extLst>
+                        <a:ext uri="{28A0092B-C50C-407E-A947-70E740481C1C}">
+                          <a14:useLocalDpi xmlns:a14="http://schemas.microsoft.com/office/drawing/2010/main" val="0"/>
+                        </a:ext>
+                      </a:extLst>
+                    </a:blip>
+                    <a:stretch>
+                      <a:fillRect/>
+                    </a:stretch>
+                  </pic:blipFill>
+                  <pic:spPr>
+                    <a:xfrm>
+                      <a:off x="0" y="0"/>
+                      <a:ext cx="4007076" cy="3337945"/>
+                    </a:xfrm>
+                    <a:prstGeom prst="rect">
+                      <a:avLst/>
+                    </a:prstGeom>
+                  </pic:spPr>
+                </pic:pic>
+              </a:graphicData>
+            </a:graphic>
+          </wp:inline>
+        </w:drawing>
       </w:r>
     </w:p>
     <w:p>
@@ -100,16 +247,129 @@
     <w:p>
       <w:pPr>
         <w:pStyle w:val="ListParagraph"/>
+      </w:pPr>
+      <w:r>
+        <w:rPr>
+          <w:noProof/>
+        </w:rPr>
+        <w:drawing>
+          <wp:inline distT="0" distB="0" distL="0" distR="0" wp14:anchorId="75A1DF1F" wp14:editId="67F1E95C">
+            <wp:extent cx="4606748" cy="2250219"/>
+            <wp:effectExtent l="0" t="0" r="3810" b="0"/>
+            <wp:docPr id="1723932516" name="Picture 3" descr="A screenshot of a computer program&#10;&#10;AI-generated content may be incorrect."/>
+            <wp:cNvGraphicFramePr>
+              <a:graphicFrameLocks xmlns:a="http://schemas.openxmlformats.org/drawingml/2006/main" noChangeAspect="1"/>
+            </wp:cNvGraphicFramePr>
+            <a:graphic xmlns:a="http://schemas.openxmlformats.org/drawingml/2006/main">
+              <a:graphicData uri="http://schemas.openxmlformats.org/drawingml/2006/picture">
+                <pic:pic xmlns:pic="http://schemas.openxmlformats.org/drawingml/2006/picture">
+                  <pic:nvPicPr>
+                    <pic:cNvPr id="1723932516" name="Picture 3" descr="A screenshot of a computer program&#10;&#10;AI-generated content may be incorrect."/>
+                    <pic:cNvPicPr/>
+                  </pic:nvPicPr>
+                  <pic:blipFill>
+                    <a:blip r:embed="rId9">
+                      <a:extLst>
+                        <a:ext uri="{28A0092B-C50C-407E-A947-70E740481C1C}">
+                          <a14:useLocalDpi xmlns:a14="http://schemas.microsoft.com/office/drawing/2010/main" val="0"/>
+                        </a:ext>
+                      </a:extLst>
+                    </a:blip>
+                    <a:stretch>
+                      <a:fillRect/>
+                    </a:stretch>
+                  </pic:blipFill>
+                  <pic:spPr>
+                    <a:xfrm>
+                      <a:off x="0" y="0"/>
+                      <a:ext cx="4622701" cy="2258011"/>
+                    </a:xfrm>
+                    <a:prstGeom prst="rect">
+                      <a:avLst/>
+                    </a:prstGeom>
+                  </pic:spPr>
+                </pic:pic>
+              </a:graphicData>
+            </a:graphic>
+          </wp:inline>
+        </w:drawing>
+      </w:r>
+    </w:p>
+    <w:p>
+      <w:pPr>
+        <w:pStyle w:val="ListParagraph"/>
+      </w:pPr>
+    </w:p>
+    <w:p>
+      <w:r>
+        <w:br w:type="page"/>
+      </w:r>
+    </w:p>
+    <w:p>
+      <w:pPr>
+        <w:pStyle w:val="ListParagraph"/>
         <w:numPr>
           <w:ilvl w:val="0"/>
           <w:numId w:val="1"/>
         </w:numPr>
       </w:pPr>
       <w:r>
+        <w:lastRenderedPageBreak/>
         <w:t xml:space="preserve">Part 2 </w:t>
       </w:r>
       <w:r>
         <w:t xml:space="preserve">test cases SS:  </w:t>
+      </w:r>
+    </w:p>
+    <w:p>
+      <w:pPr>
+        <w:pStyle w:val="ListParagraph"/>
+      </w:pPr>
+      <w:r>
+        <w:rPr>
+          <w:noProof/>
+        </w:rPr>
+        <w:drawing>
+          <wp:inline distT="0" distB="0" distL="0" distR="0" wp14:anchorId="1F9B96C7" wp14:editId="76A8E136">
+            <wp:extent cx="3283302" cy="3204376"/>
+            <wp:effectExtent l="0" t="0" r="0" b="0"/>
+            <wp:docPr id="646137932" name="Picture 5" descr="A screenshot of a computer"/>
+            <wp:cNvGraphicFramePr>
+              <a:graphicFrameLocks xmlns:a="http://schemas.openxmlformats.org/drawingml/2006/main" noChangeAspect="1"/>
+            </wp:cNvGraphicFramePr>
+            <a:graphic xmlns:a="http://schemas.openxmlformats.org/drawingml/2006/main">
+              <a:graphicData uri="http://schemas.openxmlformats.org/drawingml/2006/picture">
+                <pic:pic xmlns:pic="http://schemas.openxmlformats.org/drawingml/2006/picture">
+                  <pic:nvPicPr>
+                    <pic:cNvPr id="646137932" name="Picture 5" descr="A screenshot of a computer"/>
+                    <pic:cNvPicPr/>
+                  </pic:nvPicPr>
+                  <pic:blipFill>
+                    <a:blip r:embed="rId10">
+                      <a:extLst>
+                        <a:ext uri="{28A0092B-C50C-407E-A947-70E740481C1C}">
+                          <a14:useLocalDpi xmlns:a14="http://schemas.microsoft.com/office/drawing/2010/main" val="0"/>
+                        </a:ext>
+                      </a:extLst>
+                    </a:blip>
+                    <a:stretch>
+                      <a:fillRect/>
+                    </a:stretch>
+                  </pic:blipFill>
+                  <pic:spPr>
+                    <a:xfrm>
+                      <a:off x="0" y="0"/>
+                      <a:ext cx="3292507" cy="3213360"/>
+                    </a:xfrm>
+                    <a:prstGeom prst="rect">
+                      <a:avLst/>
+                    </a:prstGeom>
+                  </pic:spPr>
+                </pic:pic>
+              </a:graphicData>
+            </a:graphic>
+          </wp:inline>
+        </w:drawing>
       </w:r>
     </w:p>
     <w:p>
@@ -135,6 +395,14 @@
     <w:p>
       <w:pPr>
         <w:pStyle w:val="ListParagraph"/>
+      </w:pPr>
+      <w:r>
+        <w:t>https://github.com/rgwin1/SDEV140/blob/main/Module5/gwinryanm5pa1.py</w:t>
+      </w:r>
+    </w:p>
+    <w:p>
+      <w:pPr>
+        <w:pStyle w:val="ListParagraph"/>
         <w:numPr>
           <w:ilvl w:val="0"/>
           <w:numId w:val="1"/>
@@ -149,13 +417,8 @@
       </w:r>
       <w:proofErr w:type="spellEnd"/>
       <w:r>
-        <w:t xml:space="preserve"> </w:t>
-      </w:r>
-      <w:proofErr w:type="spellStart"/>
-      <w:r>
-        <w:t>url</w:t>
-      </w:r>
-      <w:proofErr w:type="spellEnd"/>
+        <w:t xml:space="preserve"> url</w:t>
+      </w:r>
       <w:r>
         <w:t xml:space="preserve">  </w:t>
       </w:r>
@@ -164,9 +427,17 @@
       <w:pPr>
         <w:pStyle w:val="ListParagraph"/>
       </w:pPr>
+      <w:r>
+        <w:t>https://github.com/rgwin1/SDEV140/blob/main/Module5/gwinryanm5pa2.py</w:t>
+      </w:r>
+    </w:p>
+    <w:p>
+      <w:pPr>
+        <w:pStyle w:val="ListParagraph"/>
+      </w:pPr>
     </w:p>
     <w:sectPr>
-      <w:headerReference w:type="default" r:id="rId7"/>
+      <w:headerReference w:type="default" r:id="rId11"/>
       <w:pgSz w:w="12240" w:h="15840"/>
       <w:pgMar w:top="1440" w:right="1440" w:bottom="1440" w:left="1440" w:header="720" w:footer="720" w:gutter="0"/>
       <w:cols w:space="720"/>

</xml_diff>